<commit_message>
Dodan je proracun za komercijalno dostupnu vrtnu lampu
</commit_message>
<xml_diff>
--- a/Ivan/Proracun-panela-i-baterija/Proracun.docx
+++ b/Ivan/Proracun-panela-i-baterija/Proracun.docx
@@ -137,19 +137,7 @@
         <w:rPr>
           <w:lang w:val="hr-HR"/>
         </w:rPr>
-        <w:t xml:space="preserve">Iz PDF dokumenta se vidi da je </w:t>
-      </w:r>
-      <w:r>
-        <w:rPr>
-          <w:lang w:val="hr-HR"/>
-        </w:rPr>
-        <w:t>najveća</w:t>
-      </w:r>
-      <w:r>
-        <w:rPr>
-          <w:lang w:val="hr-HR"/>
-        </w:rPr>
-        <w:t xml:space="preserve"> iradijacija </w:t>
+        <w:t xml:space="preserve">Iz PDF dokumenta se vidi da je najveća iradijacija </w:t>
       </w:r>
       <w:r>
         <w:rPr>
@@ -235,14 +223,7 @@
                 <w:rFonts w:ascii="Cambria Math" w:hAnsi="Cambria Math"/>
                 <w:lang w:val="hr-HR"/>
               </w:rPr>
-              <m:t xml:space="preserve">186 </m:t>
-            </m:r>
-            <m:r>
-              <w:rPr>
-                <w:rFonts w:ascii="Cambria Math" w:hAnsi="Cambria Math"/>
-                <w:lang w:val="hr-HR"/>
-              </w:rPr>
-              <m:t>W</m:t>
+              <m:t>186 W</m:t>
             </m:r>
           </m:num>
           <m:den>
@@ -282,43 +263,7 @@
         <w:rPr>
           <w:lang w:val="hr-HR"/>
         </w:rPr>
-        <w:t xml:space="preserve">i to za mjesec </w:t>
-      </w:r>
-      <w:r>
-        <w:rPr>
-          <w:lang w:val="hr-HR"/>
-        </w:rPr>
-        <w:t>siječanj</w:t>
-      </w:r>
-      <w:r>
-        <w:rPr>
-          <w:lang w:val="hr-HR"/>
-        </w:rPr>
-        <w:t xml:space="preserve"> koji je mjesec sa najmanje </w:t>
-      </w:r>
-      <w:r>
-        <w:rPr>
-          <w:lang w:val="hr-HR"/>
-        </w:rPr>
-        <w:t>sunčeva</w:t>
-      </w:r>
-      <w:r>
-        <w:rPr>
-          <w:lang w:val="hr-HR"/>
-        </w:rPr>
-        <w:t xml:space="preserve"> </w:t>
-      </w:r>
-      <w:r>
-        <w:rPr>
-          <w:lang w:val="hr-HR"/>
-        </w:rPr>
-        <w:t>zračenja</w:t>
-      </w:r>
-      <w:r>
-        <w:rPr>
-          <w:lang w:val="hr-HR"/>
-        </w:rPr>
-        <w:t xml:space="preserve"> u godini. </w:t>
+        <w:t xml:space="preserve">i to za mjesec siječanj koji je mjesec sa najmanje sunčeva zračenja u godini. </w:t>
       </w:r>
     </w:p>
     <w:p>
@@ -332,31 +277,99 @@
         <w:rPr>
           <w:lang w:val="hr-HR"/>
         </w:rPr>
-        <w:t xml:space="preserve">Ako to pak </w:t>
-      </w:r>
-      <w:r>
-        <w:rPr>
-          <w:lang w:val="hr-HR"/>
-        </w:rPr>
-        <w:t>pretočimo</w:t>
-      </w:r>
-      <w:r>
-        <w:rPr>
-          <w:lang w:val="hr-HR"/>
-        </w:rPr>
-        <w:t xml:space="preserve"> u snagu koju dobivamo na </w:t>
-      </w:r>
-      <w:r>
-        <w:rPr>
-          <w:lang w:val="hr-HR"/>
-        </w:rPr>
-        <w:t>površini</w:t>
-      </w:r>
-      <w:r>
-        <w:rPr>
-          <w:lang w:val="hr-HR"/>
-        </w:rPr>
-        <w:t xml:space="preserve"> od 70 x 70 mm: </w:t>
+        <w:t>Ako to pak pretočimo u snagu koju dobivamo na površini od</w:t>
+      </w:r>
+      <m:oMath>
+        <m:r>
+          <w:rPr>
+            <w:rFonts w:ascii="Cambria Math" w:hAnsi="Cambria Math"/>
+            <w:lang w:val="hr-HR"/>
+          </w:rPr>
+          <m:t xml:space="preserve"> </m:t>
+        </m:r>
+        <m:r>
+          <m:rPr>
+            <m:sty m:val="p"/>
+          </m:rPr>
+          <w:rPr>
+            <w:rFonts w:ascii="Cambria Math" w:hAnsi="Cambria Math"/>
+            <w:lang w:val="hr-HR"/>
+          </w:rPr>
+          <m:t>70 x 70 mm</m:t>
+        </m:r>
+        <m:r>
+          <m:rPr>
+            <m:sty m:val="p"/>
+          </m:rPr>
+          <w:rPr>
+            <w:rFonts w:ascii="Cambria Math" w:hAnsi="Cambria Math"/>
+            <w:lang w:val="hr-HR"/>
+          </w:rPr>
+          <m:t>=4,9∙</m:t>
+        </m:r>
+        <m:sSup>
+          <m:sSupPr>
+            <m:ctrlPr>
+              <w:rPr>
+                <w:rFonts w:ascii="Cambria Math" w:hAnsi="Cambria Math"/>
+                <w:lang w:val="hr-HR"/>
+              </w:rPr>
+            </m:ctrlPr>
+          </m:sSupPr>
+          <m:e>
+            <m:r>
+              <w:rPr>
+                <w:rFonts w:ascii="Cambria Math" w:hAnsi="Cambria Math"/>
+                <w:lang w:val="hr-HR"/>
+              </w:rPr>
+              <m:t>10</m:t>
+            </m:r>
+          </m:e>
+          <m:sup>
+            <m:r>
+              <w:rPr>
+                <w:rFonts w:ascii="Cambria Math" w:hAnsi="Cambria Math"/>
+                <w:lang w:val="hr-HR"/>
+              </w:rPr>
+              <m:t>-3</m:t>
+            </m:r>
+          </m:sup>
+        </m:sSup>
+        <m:sSup>
+          <m:sSupPr>
+            <m:ctrlPr>
+              <w:rPr>
+                <w:rFonts w:ascii="Cambria Math" w:hAnsi="Cambria Math"/>
+                <w:i/>
+                <w:lang w:val="hr-HR"/>
+              </w:rPr>
+            </m:ctrlPr>
+          </m:sSupPr>
+          <m:e>
+            <m:r>
+              <w:rPr>
+                <w:rFonts w:ascii="Cambria Math" w:hAnsi="Cambria Math"/>
+                <w:lang w:val="hr-HR"/>
+              </w:rPr>
+              <m:t>m</m:t>
+            </m:r>
+          </m:e>
+          <m:sup>
+            <m:r>
+              <w:rPr>
+                <w:rFonts w:ascii="Cambria Math" w:hAnsi="Cambria Math"/>
+                <w:lang w:val="hr-HR"/>
+              </w:rPr>
+              <m:t>2</m:t>
+            </m:r>
+          </m:sup>
+        </m:sSup>
+      </m:oMath>
+      <w:r>
+        <w:rPr>
+          <w:lang w:val="hr-HR"/>
+        </w:rPr>
+        <w:t xml:space="preserve">: </w:t>
       </w:r>
       <m:oMath>
         <m:r>
@@ -424,6 +437,44 @@
           </w:rPr>
           <m:t>∙</m:t>
         </m:r>
+        <m:r>
+          <m:rPr>
+            <m:sty m:val="p"/>
+          </m:rPr>
+          <w:rPr>
+            <w:rFonts w:ascii="Cambria Math" w:hAnsi="Cambria Math"/>
+            <w:lang w:val="hr-HR"/>
+          </w:rPr>
+          <m:t>4,9∙</m:t>
+        </m:r>
+        <m:sSup>
+          <m:sSupPr>
+            <m:ctrlPr>
+              <w:rPr>
+                <w:rFonts w:ascii="Cambria Math" w:hAnsi="Cambria Math"/>
+                <w:lang w:val="hr-HR"/>
+              </w:rPr>
+            </m:ctrlPr>
+          </m:sSupPr>
+          <m:e>
+            <m:r>
+              <w:rPr>
+                <w:rFonts w:ascii="Cambria Math" w:hAnsi="Cambria Math"/>
+                <w:lang w:val="hr-HR"/>
+              </w:rPr>
+              <m:t>10</m:t>
+            </m:r>
+          </m:e>
+          <m:sup>
+            <m:r>
+              <w:rPr>
+                <w:rFonts w:ascii="Cambria Math" w:hAnsi="Cambria Math"/>
+                <w:lang w:val="hr-HR"/>
+              </w:rPr>
+              <m:t>-3</m:t>
+            </m:r>
+          </m:sup>
+        </m:sSup>
         <m:sSup>
           <m:sSupPr>
             <m:ctrlPr>
@@ -440,42 +491,13 @@
                 <w:rFonts w:ascii="Cambria Math" w:hAnsi="Cambria Math"/>
                 <w:lang w:val="hr-HR"/>
               </w:rPr>
-              <m:t>0.07</m:t>
+              <m:t>m</m:t>
             </m:r>
           </m:e>
           <m:sup>
             <m:r>
               <w:rPr>
                 <w:rFonts w:ascii="Cambria Math" w:hAnsi="Cambria Math"/>
-                <w:lang w:val="hr-HR"/>
-              </w:rPr>
-              <m:t>2</m:t>
-            </m:r>
-          </m:sup>
-        </m:sSup>
-        <m:sSup>
-          <m:sSupPr>
-            <m:ctrlPr>
-              <w:rPr>
-                <w:rFonts w:ascii="Cambria Math" w:eastAsiaTheme="minorEastAsia" w:hAnsi="Cambria Math"/>
-                <w:i/>
-                <w:lang w:val="hr-HR"/>
-              </w:rPr>
-            </m:ctrlPr>
-          </m:sSupPr>
-          <m:e>
-            <m:r>
-              <w:rPr>
-                <w:rFonts w:ascii="Cambria Math" w:eastAsiaTheme="minorEastAsia" w:hAnsi="Cambria Math"/>
-                <w:lang w:val="hr-HR"/>
-              </w:rPr>
-              <m:t>m</m:t>
-            </m:r>
-          </m:e>
-          <m:sup>
-            <m:r>
-              <w:rPr>
-                <w:rFonts w:ascii="Cambria Math" w:eastAsiaTheme="minorEastAsia" w:hAnsi="Cambria Math"/>
                 <w:lang w:val="hr-HR"/>
               </w:rPr>
               <m:t>2</m:t>
@@ -500,19 +522,7 @@
         <w:rPr>
           <w:lang w:val="hr-HR"/>
         </w:rPr>
-        <w:t xml:space="preserve"> preko </w:t>
-      </w:r>
-      <w:r>
-        <w:rPr>
-          <w:lang w:val="hr-HR"/>
-        </w:rPr>
-        <w:t>naše</w:t>
-      </w:r>
-      <w:r>
-        <w:rPr>
-          <w:lang w:val="hr-HR"/>
-        </w:rPr>
-        <w:t xml:space="preserve"> nominalne snage za ovaj panel. </w:t>
+        <w:t xml:space="preserve"> preko naše nominalne snage za ovaj panel. </w:t>
       </w:r>
     </w:p>
     <w:p>
@@ -776,31 +786,7 @@
         <w:rPr>
           <w:lang w:val="hr-HR"/>
         </w:rPr>
-        <w:t xml:space="preserve">Za svaku radijaciju koja je </w:t>
-      </w:r>
-      <w:r>
-        <w:rPr>
-          <w:lang w:val="hr-HR"/>
-        </w:rPr>
-        <w:t>veća</w:t>
-      </w:r>
-      <w:r>
-        <w:rPr>
-          <w:lang w:val="hr-HR"/>
-        </w:rPr>
-        <w:t xml:space="preserve"> od nominalne panel se puni nominalnom snagom koja iznosi u ovom </w:t>
-      </w:r>
-      <w:r>
-        <w:rPr>
-          <w:lang w:val="hr-HR"/>
-        </w:rPr>
-        <w:t>slučaju</w:t>
-      </w:r>
-      <w:r>
-        <w:rPr>
-          <w:lang w:val="hr-HR"/>
-        </w:rPr>
-        <w:t xml:space="preserve"> 0.64 W. </w:t>
+        <w:t xml:space="preserve">Za svaku radijaciju koja je veća od nominalne panel se puni nominalnom snagom koja iznosi u ovom slučaju 0.64 W. </w:t>
       </w:r>
     </w:p>
     <w:p>
@@ -814,31 +800,7 @@
         <w:rPr>
           <w:lang w:val="hr-HR"/>
         </w:rPr>
-        <w:t xml:space="preserve">Iz PDF dokumenta </w:t>
-      </w:r>
-      <w:r>
-        <w:rPr>
-          <w:lang w:val="hr-HR"/>
-        </w:rPr>
-        <w:t>površina</w:t>
-      </w:r>
-      <w:r>
-        <w:rPr>
-          <w:lang w:val="hr-HR"/>
-        </w:rPr>
-        <w:t xml:space="preserve"> ispod grafa dnevne iradijacije daje nam podatak o dnevnoj energiji koju je </w:t>
-      </w:r>
-      <w:r>
-        <w:rPr>
-          <w:lang w:val="hr-HR"/>
-        </w:rPr>
-        <w:t>moguće</w:t>
-      </w:r>
-      <w:r>
-        <w:rPr>
-          <w:lang w:val="hr-HR"/>
-        </w:rPr>
-        <w:t xml:space="preserve"> dobiti od Sunca. Za na</w:t>
+        <w:t>Iz PDF dokumenta površina ispod grafa dnevne iradijacije daje nam podatak o dnevnoj energiji koju je moguće dobiti od Sunca. Za na</w:t>
       </w:r>
       <w:r>
         <w:rPr>
@@ -850,31 +812,7 @@
         <w:rPr>
           <w:lang w:val="hr-HR"/>
         </w:rPr>
-        <w:t xml:space="preserve"> panel i za vrijednosti iz grafa/tablice u PDF dokumentu dolazimo do ukupne dnevne energije za </w:t>
-      </w:r>
-      <w:r>
-        <w:rPr>
-          <w:lang w:val="hr-HR"/>
-        </w:rPr>
-        <w:t>prosječni</w:t>
-      </w:r>
-      <w:r>
-        <w:rPr>
-          <w:lang w:val="hr-HR"/>
-        </w:rPr>
-        <w:t xml:space="preserve"> dan u </w:t>
-      </w:r>
-      <w:r>
-        <w:rPr>
-          <w:lang w:val="hr-HR"/>
-        </w:rPr>
-        <w:t>najlošijem</w:t>
-      </w:r>
-      <w:r>
-        <w:rPr>
-          <w:lang w:val="hr-HR"/>
-        </w:rPr>
-        <w:t xml:space="preserve"> mjesecu u godini</w:t>
+        <w:t xml:space="preserve"> panel i za vrijednosti iz grafa/tablice u PDF dokumentu dolazimo do ukupne dnevne energije za prosječni dan u najlošijem mjesecu u godini</w:t>
       </w:r>
       <w:r>
         <w:rPr>
@@ -897,127 +835,7 @@
             <w:rFonts w:ascii="Cambria Math" w:hAnsi="Cambria Math"/>
             <w:lang w:val="hr-HR"/>
           </w:rPr>
-          <m:t>0.11</m:t>
-        </m:r>
-        <m:r>
-          <m:rPr>
-            <m:sty m:val="p"/>
-          </m:rPr>
-          <w:rPr>
-            <w:rFonts w:ascii="Cambria Math" w:hAnsi="Cambria Math"/>
-            <w:lang w:val="hr-HR"/>
-          </w:rPr>
-          <m:t>W∙</m:t>
-        </m:r>
-        <m:r>
-          <m:rPr>
-            <m:sty m:val="p"/>
-          </m:rPr>
-          <w:rPr>
-            <w:rFonts w:ascii="Cambria Math" w:hAnsi="Cambria Math"/>
-            <w:lang w:val="hr-HR"/>
-          </w:rPr>
-          <m:t>1h + 0.34W</m:t>
-        </m:r>
-        <m:r>
-          <m:rPr>
-            <m:sty m:val="p"/>
-          </m:rPr>
-          <w:rPr>
-            <w:rFonts w:ascii="Cambria Math" w:hAnsi="Cambria Math"/>
-            <w:lang w:val="hr-HR"/>
-          </w:rPr>
-          <m:t>∙</m:t>
-        </m:r>
-        <m:r>
-          <m:rPr>
-            <m:sty m:val="p"/>
-          </m:rPr>
-          <w:rPr>
-            <w:rFonts w:ascii="Cambria Math" w:hAnsi="Cambria Math"/>
-            <w:lang w:val="hr-HR"/>
-          </w:rPr>
-          <m:t>1h + 0.64W</m:t>
-        </m:r>
-        <m:r>
-          <m:rPr>
-            <m:sty m:val="p"/>
-          </m:rPr>
-          <w:rPr>
-            <w:rFonts w:ascii="Cambria Math" w:hAnsi="Cambria Math"/>
-            <w:lang w:val="hr-HR"/>
-          </w:rPr>
-          <m:t>∙</m:t>
-        </m:r>
-        <m:r>
-          <m:rPr>
-            <m:sty m:val="p"/>
-          </m:rPr>
-          <w:rPr>
-            <w:rFonts w:ascii="Cambria Math" w:hAnsi="Cambria Math"/>
-            <w:lang w:val="hr-HR"/>
-          </w:rPr>
-          <m:t>5h + 0.44W</m:t>
-        </m:r>
-        <m:r>
-          <m:rPr>
-            <m:sty m:val="p"/>
-          </m:rPr>
-          <w:rPr>
-            <w:rFonts w:ascii="Cambria Math" w:hAnsi="Cambria Math"/>
-            <w:lang w:val="hr-HR"/>
-          </w:rPr>
-          <m:t>∙</m:t>
-        </m:r>
-        <m:r>
-          <m:rPr>
-            <m:sty m:val="p"/>
-          </m:rPr>
-          <w:rPr>
-            <w:rFonts w:ascii="Cambria Math" w:hAnsi="Cambria Math"/>
-            <w:lang w:val="hr-HR"/>
-          </w:rPr>
-          <m:t>1h + 0.21W</m:t>
-        </m:r>
-        <m:r>
-          <m:rPr>
-            <m:sty m:val="p"/>
-          </m:rPr>
-          <w:rPr>
-            <w:rFonts w:ascii="Cambria Math" w:hAnsi="Cambria Math"/>
-            <w:lang w:val="hr-HR"/>
-          </w:rPr>
-          <m:t>∙</m:t>
-        </m:r>
-        <m:r>
-          <m:rPr>
-            <m:sty m:val="p"/>
-          </m:rPr>
-          <w:rPr>
-            <w:rFonts w:ascii="Cambria Math" w:hAnsi="Cambria Math"/>
-            <w:lang w:val="hr-HR"/>
-          </w:rPr>
-          <m:t>1h = 4.3W</m:t>
-        </m:r>
-        <m:r>
-          <m:rPr>
-            <m:sty m:val="p"/>
-          </m:rPr>
-          <w:rPr>
-            <w:rFonts w:ascii="Cambria Math" w:hAnsi="Cambria Math"/>
-            <w:lang w:val="hr-HR"/>
-          </w:rPr>
-          <m:t>h</m:t>
-        </m:r>
-        <m:r>
-          <m:rPr>
-            <m:sty m:val="p"/>
-          </m:rPr>
-          <w:rPr>
-            <w:rFonts w:ascii="Cambria Math" w:hAnsi="Cambria Math"/>
-            <w:lang w:val="hr-HR"/>
-          </w:rPr>
-          <m:t xml:space="preserve"> = 15480J</m:t>
+          <m:t>0.11W∙1h + 0.34W∙1h + 0.64W∙5h + 0.44W∙1h + 0.21W∙1h = 4.3Wh = 15480J</m:t>
         </m:r>
       </m:oMath>
       <w:r>
@@ -1036,19 +854,7 @@
         <w:rPr>
           <w:lang w:val="hr-HR"/>
         </w:rPr>
-        <w:t xml:space="preserve">u </w:t>
-      </w:r>
-      <w:r>
-        <w:rPr>
-          <w:lang w:val="hr-HR"/>
-        </w:rPr>
-        <w:t>prosječni</w:t>
-      </w:r>
-      <w:r>
-        <w:rPr>
-          <w:lang w:val="hr-HR"/>
-        </w:rPr>
-        <w:t xml:space="preserve"> gubitci</w:t>
+        <w:t>u prosječni gubitci</w:t>
       </w:r>
       <w:r>
         <w:rPr>
@@ -1074,43 +880,7 @@
         <w:rPr>
           <w:lang w:val="hr-HR"/>
         </w:rPr>
-        <w:t xml:space="preserve">Ponavljam, ova energija vrijedi za </w:t>
-      </w:r>
-      <w:r>
-        <w:rPr>
-          <w:lang w:val="hr-HR"/>
-        </w:rPr>
-        <w:t>prosječni</w:t>
-      </w:r>
-      <w:r>
-        <w:rPr>
-          <w:lang w:val="hr-HR"/>
-        </w:rPr>
-        <w:t xml:space="preserve"> dan u </w:t>
-      </w:r>
-      <w:r>
-        <w:rPr>
-          <w:lang w:val="hr-HR"/>
-        </w:rPr>
-        <w:t>najlošijem</w:t>
-      </w:r>
-      <w:r>
-        <w:rPr>
-          <w:lang w:val="hr-HR"/>
-        </w:rPr>
-        <w:t xml:space="preserve"> mjesecu u godini, </w:t>
-      </w:r>
-      <w:r>
-        <w:rPr>
-          <w:lang w:val="hr-HR"/>
-        </w:rPr>
-        <w:t>siječnju</w:t>
-      </w:r>
-      <w:r>
-        <w:rPr>
-          <w:lang w:val="hr-HR"/>
-        </w:rPr>
-        <w:t>.</w:t>
+        <w:t>Ponavljam, ova energija vrijedi za prosječni dan u najlošijem mjesecu u godini, siječnju.</w:t>
       </w:r>
     </w:p>
     <w:p>
@@ -1206,19 +976,7 @@
         <w:rPr>
           <w:lang w:val="hr-HR"/>
         </w:rPr>
-        <w:t>Uzmemo li npr</w:t>
-      </w:r>
-      <w:r>
-        <w:rPr>
-          <w:lang w:val="hr-HR"/>
-        </w:rPr>
-        <w:t>.</w:t>
-      </w:r>
-      <w:r>
-        <w:rPr>
-          <w:lang w:val="hr-HR"/>
-        </w:rPr>
-        <w:t xml:space="preserve"> ovu bateriju, 1</w:t>
+        <w:t>Uzmemo li npr. ovu bateriju, 1</w:t>
       </w:r>
       <w:r>
         <w:rPr>
@@ -1329,105 +1087,7 @@
             <w:rFonts w:ascii="Cambria Math" w:hAnsi="Cambria Math"/>
             <w:lang w:val="hr-HR"/>
           </w:rPr>
-          <m:t>W = U∙I∙t = 4</m:t>
-        </m:r>
-        <m:r>
-          <w:rPr>
-            <w:rFonts w:ascii="Cambria Math" w:hAnsi="Cambria Math"/>
-            <w:lang w:val="hr-HR"/>
-          </w:rPr>
-          <m:t>,</m:t>
-        </m:r>
-        <m:r>
-          <w:rPr>
-            <w:rFonts w:ascii="Cambria Math" w:hAnsi="Cambria Math"/>
-            <w:lang w:val="hr-HR"/>
-          </w:rPr>
-          <m:t>8</m:t>
-        </m:r>
-        <m:r>
-          <w:rPr>
-            <w:rFonts w:ascii="Cambria Math" w:hAnsi="Cambria Math"/>
-            <w:lang w:val="hr-HR"/>
-          </w:rPr>
-          <m:t xml:space="preserve"> </m:t>
-        </m:r>
-        <m:r>
-          <w:rPr>
-            <w:rFonts w:ascii="Cambria Math" w:hAnsi="Cambria Math"/>
-            <w:lang w:val="hr-HR"/>
-          </w:rPr>
-          <m:t>V</m:t>
-        </m:r>
-        <m:r>
-          <w:rPr>
-            <w:rFonts w:ascii="Cambria Math" w:hAnsi="Cambria Math"/>
-            <w:lang w:val="hr-HR"/>
-          </w:rPr>
-          <m:t>∙</m:t>
-        </m:r>
-        <m:r>
-          <w:rPr>
-            <w:rFonts w:ascii="Cambria Math" w:hAnsi="Cambria Math"/>
-            <w:lang w:val="hr-HR"/>
-          </w:rPr>
-          <m:t>630</m:t>
-        </m:r>
-        <m:r>
-          <w:rPr>
-            <w:rFonts w:ascii="Cambria Math" w:hAnsi="Cambria Math"/>
-            <w:lang w:val="hr-HR"/>
-          </w:rPr>
-          <m:t xml:space="preserve"> </m:t>
-        </m:r>
-        <m:r>
-          <w:rPr>
-            <w:rFonts w:ascii="Cambria Math" w:hAnsi="Cambria Math"/>
-            <w:lang w:val="hr-HR"/>
-          </w:rPr>
-          <m:t>mAh = 4</m:t>
-        </m:r>
-        <m:r>
-          <w:rPr>
-            <w:rFonts w:ascii="Cambria Math" w:hAnsi="Cambria Math"/>
-            <w:lang w:val="hr-HR"/>
-          </w:rPr>
-          <m:t>,</m:t>
-        </m:r>
-        <m:r>
-          <w:rPr>
-            <w:rFonts w:ascii="Cambria Math" w:hAnsi="Cambria Math"/>
-            <w:lang w:val="hr-HR"/>
-          </w:rPr>
-          <m:t>8</m:t>
-        </m:r>
-        <m:r>
-          <w:rPr>
-            <w:rFonts w:ascii="Cambria Math" w:hAnsi="Cambria Math"/>
-            <w:lang w:val="hr-HR"/>
-          </w:rPr>
-          <m:t xml:space="preserve"> V</m:t>
-        </m:r>
-        <m:r>
-          <w:rPr>
-            <w:rFonts w:ascii="Cambria Math" w:hAnsi="Cambria Math"/>
-            <w:lang w:val="hr-HR"/>
-          </w:rPr>
-          <m:t>∙</m:t>
-        </m:r>
-        <m:r>
-          <w:rPr>
-            <w:rFonts w:ascii="Cambria Math" w:hAnsi="Cambria Math"/>
-            <w:lang w:val="hr-HR"/>
-          </w:rPr>
-          <m:t>630</m:t>
-        </m:r>
-        <m:r>
-          <w:rPr>
-            <w:rFonts w:ascii="Cambria Math" w:hAnsi="Cambria Math"/>
-            <w:lang w:val="hr-HR"/>
-          </w:rPr>
-          <m:t>∙</m:t>
+          <m:t>W = U∙I∙t = 4,8 V∙630 mAh = 4,8 V∙630∙</m:t>
         </m:r>
         <m:sSup>
           <m:sSupPr>
@@ -1463,35 +1123,7 @@
             <w:rFonts w:ascii="Cambria Math" w:hAnsi="Cambria Math"/>
             <w:lang w:val="hr-HR"/>
           </w:rPr>
-          <m:t xml:space="preserve"> A</m:t>
-        </m:r>
-        <m:r>
-          <w:rPr>
-            <w:rFonts w:ascii="Cambria Math" w:hAnsi="Cambria Math"/>
-            <w:lang w:val="hr-HR"/>
-          </w:rPr>
-          <m:t>∙</m:t>
-        </m:r>
-        <m:r>
-          <w:rPr>
-            <w:rFonts w:ascii="Cambria Math" w:hAnsi="Cambria Math"/>
-            <w:lang w:val="hr-HR"/>
-          </w:rPr>
-          <m:t>3600</m:t>
-        </m:r>
-        <m:r>
-          <w:rPr>
-            <w:rFonts w:ascii="Cambria Math" w:hAnsi="Cambria Math"/>
-            <w:lang w:val="hr-HR"/>
-          </w:rPr>
-          <m:t xml:space="preserve"> s</m:t>
-        </m:r>
-        <m:r>
-          <w:rPr>
-            <w:rFonts w:ascii="Cambria Math" w:hAnsi="Cambria Math"/>
-            <w:lang w:val="hr-HR"/>
-          </w:rPr>
-          <m:t xml:space="preserve"> = 10886 J</m:t>
+          <m:t xml:space="preserve"> A∙3600 s = 10886 J</m:t>
         </m:r>
       </m:oMath>
       <w:r>
@@ -1544,35 +1176,7 @@
         <w:rPr>
           <w:lang w:val="hr-HR"/>
         </w:rPr>
-        <w:t>mm LED diodu, koja ima „</w:t>
-      </w:r>
-      <w:proofErr w:type="spellStart"/>
-      <w:r>
-        <w:rPr>
-          <w:lang w:val="hr-HR"/>
-        </w:rPr>
-        <w:t>forward</w:t>
-      </w:r>
-      <w:proofErr w:type="spellEnd"/>
-      <w:r>
-        <w:rPr>
-          <w:lang w:val="hr-HR"/>
-        </w:rPr>
-        <w:t xml:space="preserve"> </w:t>
-      </w:r>
-      <w:proofErr w:type="spellStart"/>
-      <w:r>
-        <w:rPr>
-          <w:lang w:val="hr-HR"/>
-        </w:rPr>
-        <w:t>voltage</w:t>
-      </w:r>
-      <w:proofErr w:type="spellEnd"/>
-      <w:r>
-        <w:rPr>
-          <w:lang w:val="hr-HR"/>
-        </w:rPr>
-        <w:t xml:space="preserve"> drop“ od oko 2</w:t>
+        <w:t>mm LED diodu, koja ima „forward voltage drop“ od oko 2</w:t>
       </w:r>
       <w:r>
         <w:rPr>
@@ -1724,35 +1328,7 @@
             <w:rFonts w:ascii="Cambria Math" w:hAnsi="Cambria Math"/>
             <w:lang w:val="hr-HR"/>
           </w:rPr>
-          <m:t>=</m:t>
-        </m:r>
-        <m:r>
-          <w:rPr>
-            <w:rFonts w:ascii="Cambria Math" w:hAnsi="Cambria Math"/>
-            <w:lang w:val="hr-HR"/>
-          </w:rPr>
-          <m:t>217720 s=</m:t>
-        </m:r>
-        <m:r>
-          <w:rPr>
-            <w:rFonts w:ascii="Cambria Math" w:hAnsi="Cambria Math"/>
-            <w:lang w:val="hr-HR"/>
-          </w:rPr>
-          <m:t xml:space="preserve"> 60</m:t>
-        </m:r>
-        <m:r>
-          <w:rPr>
-            <w:rFonts w:ascii="Cambria Math" w:hAnsi="Cambria Math"/>
-            <w:lang w:val="hr-HR"/>
-          </w:rPr>
-          <m:t>,</m:t>
-        </m:r>
-        <m:r>
-          <w:rPr>
-            <w:rFonts w:ascii="Cambria Math" w:hAnsi="Cambria Math"/>
-            <w:lang w:val="hr-HR"/>
-          </w:rPr>
-          <m:t xml:space="preserve">5 </m:t>
+          <m:t xml:space="preserve">=217720 s= 60,5 </m:t>
         </m:r>
         <m:r>
           <w:rPr>
@@ -1771,6 +1347,28 @@
     </w:p>
     <w:p>
       <w:pPr>
+        <w:keepNext/>
+        <w:rPr>
+          <w:lang w:val="hr-HR"/>
+        </w:rPr>
+      </w:pPr>
+    </w:p>
+    <w:p>
+      <w:pPr>
+        <w:pStyle w:val="Heading2"/>
+        <w:rPr>
+          <w:lang w:val="hr-HR"/>
+        </w:rPr>
+      </w:pPr>
+      <w:r>
+        <w:rPr>
+          <w:lang w:val="hr-HR"/>
+        </w:rPr>
+        <w:t>Lampa</w:t>
+      </w:r>
+    </w:p>
+    <w:p>
+      <w:pPr>
         <w:rPr>
           <w:lang w:val="hr-HR"/>
         </w:rPr>
@@ -1780,6 +1378,425 @@
           <w:lang w:val="hr-HR"/>
         </w:rPr>
         <w:t>Mikrokontroler radi na naponu od 1,8 V do 3,6 V. Ostale komponente će raditi do nekih 5 V tako da baterija bi trebala imati napon napajanja što bliže 5 V tako da ne gubimo previše energije na regulatorima napajanja.</w:t>
+      </w:r>
+    </w:p>
+    <w:p>
+      <w:pPr>
+        <w:rPr>
+          <w:lang w:val="hr-HR"/>
+        </w:rPr>
+      </w:pPr>
+      <w:r>
+        <w:rPr>
+          <w:lang w:val="hr-HR"/>
+        </w:rPr>
+        <w:t>Pogledajmo ovu (</w:t>
+      </w:r>
+      <w:hyperlink r:id="rId13" w:history="1">
+        <w:r>
+          <w:rPr>
+            <w:rStyle w:val="Hyperlink"/>
+            <w:lang w:val="hr-HR"/>
+          </w:rPr>
+          <w:t>LINK</w:t>
+        </w:r>
+      </w:hyperlink>
+      <w:r>
+        <w:rPr>
+          <w:lang w:val="hr-HR"/>
+        </w:rPr>
+        <w:t>) lampu:</w:t>
+      </w:r>
+    </w:p>
+    <w:p>
+      <w:pPr>
+        <w:rPr>
+          <w:lang w:val="hr-HR"/>
+        </w:rPr>
+      </w:pPr>
+      <w:r>
+        <w:rPr>
+          <w:noProof/>
+          <w:lang w:val="hr-HR"/>
+        </w:rPr>
+        <w:drawing>
+          <wp:inline distT="0" distB="0" distL="0" distR="0" wp14:anchorId="5374AD1D" wp14:editId="7C091317">
+            <wp:extent cx="5943600" cy="3855085"/>
+            <wp:effectExtent l="0" t="0" r="0" b="0"/>
+            <wp:docPr id="3" name="Picture 3"/>
+            <wp:cNvGraphicFramePr>
+              <a:graphicFrameLocks xmlns:a="http://schemas.openxmlformats.org/drawingml/2006/main" noChangeAspect="1"/>
+            </wp:cNvGraphicFramePr>
+            <a:graphic xmlns:a="http://schemas.openxmlformats.org/drawingml/2006/main">
+              <a:graphicData uri="http://schemas.openxmlformats.org/drawingml/2006/picture">
+                <pic:pic xmlns:pic="http://schemas.openxmlformats.org/drawingml/2006/picture">
+                  <pic:nvPicPr>
+                    <pic:cNvPr id="3" name="Screenshot_1.png"/>
+                    <pic:cNvPicPr/>
+                  </pic:nvPicPr>
+                  <pic:blipFill>
+                    <a:blip r:embed="rId14">
+                      <a:extLst>
+                        <a:ext uri="{28A0092B-C50C-407E-A947-70E740481C1C}">
+                          <a14:useLocalDpi xmlns:a14="http://schemas.microsoft.com/office/drawing/2010/main" val="0"/>
+                        </a:ext>
+                      </a:extLst>
+                    </a:blip>
+                    <a:stretch>
+                      <a:fillRect/>
+                    </a:stretch>
+                  </pic:blipFill>
+                  <pic:spPr>
+                    <a:xfrm>
+                      <a:off x="0" y="0"/>
+                      <a:ext cx="5943600" cy="3855085"/>
+                    </a:xfrm>
+                    <a:prstGeom prst="rect">
+                      <a:avLst/>
+                    </a:prstGeom>
+                  </pic:spPr>
+                </pic:pic>
+              </a:graphicData>
+            </a:graphic>
+          </wp:inline>
+        </w:drawing>
+      </w:r>
+    </w:p>
+    <w:p>
+      <w:pPr>
+        <w:rPr>
+          <w:lang w:val="hr-HR"/>
+        </w:rPr>
+      </w:pPr>
+      <w:r>
+        <w:rPr>
+          <w:lang w:val="hr-HR"/>
+        </w:rPr>
+        <w:t xml:space="preserve">Vidimo da baterija sa ovim karakteristikama posjeduje pohranjenu energiju od oko 16000 J. </w:t>
+      </w:r>
+    </w:p>
+    <w:p>
+      <w:pPr>
+        <w:rPr>
+          <w:lang w:val="hr-HR"/>
+        </w:rPr>
+      </w:pPr>
+      <w:r>
+        <w:rPr>
+          <w:lang w:val="hr-HR"/>
+        </w:rPr>
+        <w:t xml:space="preserve">Vidimo da je napajana sa solarnim panelom snage 0,88 W. </w:t>
+      </w:r>
+    </w:p>
+    <w:p>
+      <w:pPr>
+        <w:rPr>
+          <w:rFonts w:eastAsiaTheme="minorEastAsia"/>
+          <w:lang w:val="hr-HR"/>
+        </w:rPr>
+      </w:pPr>
+      <w:r>
+        <w:rPr>
+          <w:lang w:val="hr-HR"/>
+        </w:rPr>
+        <w:t xml:space="preserve">Dimenzije svjetiljke su </w:t>
+      </w:r>
+      <w:r>
+        <w:rPr>
+          <w:lang w:val="hr-HR"/>
+        </w:rPr>
+        <w:t>L650*W140*H140mm</w:t>
+      </w:r>
+      <w:r>
+        <w:rPr>
+          <w:lang w:val="hr-HR"/>
+        </w:rPr>
+        <w:t xml:space="preserve">. Pod pretpostavkom da je gornji dio okrugao, površina panela je nekih </w:t>
+      </w:r>
+      <m:oMath>
+        <m:r>
+          <w:rPr>
+            <w:rFonts w:ascii="Cambria Math" w:hAnsi="Cambria Math"/>
+            <w:lang w:val="hr-HR"/>
+          </w:rPr>
+          <m:t>A</m:t>
+        </m:r>
+        <m:r>
+          <w:rPr>
+            <w:rFonts w:ascii="Cambria Math" w:hAnsi="Cambria Math"/>
+            <w:lang w:val="hr-HR"/>
+          </w:rPr>
+          <m:t>'</m:t>
+        </m:r>
+        <m:r>
+          <w:rPr>
+            <w:rFonts w:ascii="Cambria Math" w:hAnsi="Cambria Math"/>
+            <w:lang w:val="hr-HR"/>
+          </w:rPr>
+          <m:t>=</m:t>
+        </m:r>
+        <m:sSup>
+          <m:sSupPr>
+            <m:ctrlPr>
+              <w:rPr>
+                <w:rFonts w:ascii="Cambria Math" w:hAnsi="Cambria Math"/>
+                <w:i/>
+                <w:lang w:val="hr-HR"/>
+              </w:rPr>
+            </m:ctrlPr>
+          </m:sSupPr>
+          <m:e>
+            <m:r>
+              <w:rPr>
+                <w:rFonts w:ascii="Cambria Math" w:hAnsi="Cambria Math"/>
+                <w:lang w:val="hr-HR"/>
+              </w:rPr>
+              <m:t>(0,14</m:t>
+            </m:r>
+            <m:r>
+              <w:rPr>
+                <w:rFonts w:ascii="Cambria Math" w:hAnsi="Cambria Math"/>
+                <w:lang w:val="hr-HR"/>
+              </w:rPr>
+              <m:t>0</m:t>
+            </m:r>
+            <m:r>
+              <w:rPr>
+                <w:rFonts w:ascii="Cambria Math" w:hAnsi="Cambria Math"/>
+                <w:lang w:val="hr-HR"/>
+              </w:rPr>
+              <m:t>∙0,5)</m:t>
+            </m:r>
+          </m:e>
+          <m:sup>
+            <m:r>
+              <w:rPr>
+                <w:rFonts w:ascii="Cambria Math" w:hAnsi="Cambria Math"/>
+                <w:lang w:val="hr-HR"/>
+              </w:rPr>
+              <m:t>2</m:t>
+            </m:r>
+          </m:sup>
+        </m:sSup>
+        <m:r>
+          <w:rPr>
+            <w:rFonts w:ascii="Cambria Math" w:hAnsi="Cambria Math"/>
+            <w:lang w:val="hr-HR"/>
+          </w:rPr>
+          <m:t>∙π</m:t>
+        </m:r>
+        <m:r>
+          <w:rPr>
+            <w:rFonts w:ascii="Cambria Math" w:hAnsi="Cambria Math"/>
+            <w:lang w:val="hr-HR"/>
+          </w:rPr>
+          <m:t>=0,0154</m:t>
+        </m:r>
+        <m:sSup>
+          <m:sSupPr>
+            <m:ctrlPr>
+              <w:rPr>
+                <w:rFonts w:ascii="Cambria Math" w:hAnsi="Cambria Math"/>
+                <w:i/>
+                <w:lang w:val="hr-HR"/>
+              </w:rPr>
+            </m:ctrlPr>
+          </m:sSupPr>
+          <m:e>
+            <m:r>
+              <w:rPr>
+                <w:rFonts w:ascii="Cambria Math" w:hAnsi="Cambria Math"/>
+                <w:lang w:val="hr-HR"/>
+              </w:rPr>
+              <m:t>m</m:t>
+            </m:r>
+          </m:e>
+          <m:sup>
+            <m:r>
+              <w:rPr>
+                <w:rFonts w:ascii="Cambria Math" w:hAnsi="Cambria Math"/>
+                <w:lang w:val="hr-HR"/>
+              </w:rPr>
+              <m:t>2</m:t>
+            </m:r>
+          </m:sup>
+        </m:sSup>
+      </m:oMath>
+      <w:r>
+        <w:rPr>
+          <w:rFonts w:eastAsiaTheme="minorEastAsia"/>
+          <w:lang w:val="hr-HR"/>
+        </w:rPr>
+        <w:t xml:space="preserve">. </w:t>
+      </w:r>
+      <w:r>
+        <w:rPr>
+          <w:rFonts w:eastAsiaTheme="minorEastAsia"/>
+          <w:lang w:val="hr-HR"/>
+        </w:rPr>
+        <w:t xml:space="preserve">S time da panel ne pokriva ukupnu površinu već otprilike pola nje. Što znači da je zapravo površina panela jednaka </w:t>
+      </w:r>
+      <m:oMath>
+        <m:r>
+          <w:rPr>
+            <w:rFonts w:ascii="Cambria Math" w:eastAsiaTheme="minorEastAsia" w:hAnsi="Cambria Math"/>
+            <w:lang w:val="hr-HR"/>
+          </w:rPr>
+          <m:t>A=7,7∙</m:t>
+        </m:r>
+        <m:sSup>
+          <m:sSupPr>
+            <m:ctrlPr>
+              <w:rPr>
+                <w:rFonts w:ascii="Cambria Math" w:eastAsiaTheme="minorEastAsia" w:hAnsi="Cambria Math"/>
+                <w:i/>
+                <w:lang w:val="hr-HR"/>
+              </w:rPr>
+            </m:ctrlPr>
+          </m:sSupPr>
+          <m:e>
+            <m:r>
+              <w:rPr>
+                <w:rFonts w:ascii="Cambria Math" w:eastAsiaTheme="minorEastAsia" w:hAnsi="Cambria Math"/>
+                <w:lang w:val="hr-HR"/>
+              </w:rPr>
+              <m:t>10</m:t>
+            </m:r>
+          </m:e>
+          <m:sup>
+            <m:r>
+              <w:rPr>
+                <w:rFonts w:ascii="Cambria Math" w:eastAsiaTheme="minorEastAsia" w:hAnsi="Cambria Math"/>
+                <w:lang w:val="hr-HR"/>
+              </w:rPr>
+              <m:t>-3</m:t>
+            </m:r>
+          </m:sup>
+        </m:sSup>
+        <m:sSup>
+          <m:sSupPr>
+            <m:ctrlPr>
+              <w:rPr>
+                <w:rFonts w:ascii="Cambria Math" w:eastAsiaTheme="minorEastAsia" w:hAnsi="Cambria Math"/>
+                <w:i/>
+                <w:lang w:val="hr-HR"/>
+              </w:rPr>
+            </m:ctrlPr>
+          </m:sSupPr>
+          <m:e>
+            <m:r>
+              <w:rPr>
+                <w:rFonts w:ascii="Cambria Math" w:eastAsiaTheme="minorEastAsia" w:hAnsi="Cambria Math"/>
+                <w:lang w:val="hr-HR"/>
+              </w:rPr>
+              <m:t>m</m:t>
+            </m:r>
+          </m:e>
+          <m:sup>
+            <m:r>
+              <w:rPr>
+                <w:rFonts w:ascii="Cambria Math" w:eastAsiaTheme="minorEastAsia" w:hAnsi="Cambria Math"/>
+                <w:lang w:val="hr-HR"/>
+              </w:rPr>
+              <m:t>2</m:t>
+            </m:r>
+          </m:sup>
+        </m:sSup>
+      </m:oMath>
+      <w:r>
+        <w:rPr>
+          <w:rFonts w:eastAsiaTheme="minorEastAsia"/>
+          <w:lang w:val="hr-HR"/>
+        </w:rPr>
+        <w:t>.</w:t>
+      </w:r>
+    </w:p>
+    <w:p>
+      <w:pPr>
+        <w:rPr>
+          <w:rFonts w:eastAsiaTheme="minorEastAsia"/>
+          <w:lang w:val="hr-HR"/>
+        </w:rPr>
+      </w:pPr>
+      <w:r>
+        <w:rPr>
+          <w:rFonts w:eastAsiaTheme="minorEastAsia"/>
+          <w:lang w:val="hr-HR"/>
+        </w:rPr>
+        <w:t>Za tu površinu</w:t>
+      </w:r>
+      <w:r>
+        <w:rPr>
+          <w:rFonts w:eastAsiaTheme="minorEastAsia"/>
+          <w:lang w:val="hr-HR"/>
+        </w:rPr>
+        <w:t xml:space="preserve"> i nominalnu snagu</w:t>
+      </w:r>
+      <w:r>
+        <w:rPr>
+          <w:rFonts w:eastAsiaTheme="minorEastAsia"/>
+          <w:lang w:val="hr-HR"/>
+        </w:rPr>
+        <w:t xml:space="preserve"> dnevna energija za najlošiji mjesec u godini </w:t>
+      </w:r>
+      <w:r>
+        <w:rPr>
+          <w:rFonts w:eastAsiaTheme="minorEastAsia"/>
+          <w:lang w:val="hr-HR"/>
+        </w:rPr>
+        <w:t xml:space="preserve">iznosi </w:t>
+      </w:r>
+      <w:r>
+        <w:rPr>
+          <w:rFonts w:eastAsiaTheme="minorEastAsia"/>
+          <w:lang w:val="hr-HR"/>
+        </w:rPr>
+        <w:t xml:space="preserve"> </w:t>
+      </w:r>
+      <w:r>
+        <w:rPr>
+          <w:rFonts w:eastAsiaTheme="minorEastAsia"/>
+          <w:lang w:val="hr-HR"/>
+        </w:rPr>
+        <w:t>oko 22000 J.</w:t>
+      </w:r>
+      <w:r>
+        <w:rPr>
+          <w:rFonts w:eastAsiaTheme="minorEastAsia"/>
+          <w:lang w:val="hr-HR"/>
+        </w:rPr>
+        <w:t xml:space="preserve"> </w:t>
+      </w:r>
+    </w:p>
+    <w:p>
+      <w:pPr>
+        <w:rPr>
+          <w:lang w:val="hr-HR"/>
+        </w:rPr>
+      </w:pPr>
+      <w:r>
+        <w:rPr>
+          <w:rFonts w:eastAsiaTheme="minorEastAsia"/>
+          <w:lang w:val="hr-HR"/>
+        </w:rPr>
+        <w:t>Također, piše i da svjetiljka posjeduje 96 komada SMD2835 LED dioda. Pogledamo li neke karakteristike tih dioda (</w:t>
+      </w:r>
+      <w:hyperlink r:id="rId15" w:history="1">
+        <w:r>
+          <w:rPr>
+            <w:rStyle w:val="Hyperlink"/>
+            <w:rFonts w:eastAsiaTheme="minorEastAsia"/>
+            <w:lang w:val="hr-HR"/>
+          </w:rPr>
+          <w:t>LINK</w:t>
+        </w:r>
+      </w:hyperlink>
+      <w:r>
+        <w:rPr>
+          <w:rFonts w:eastAsiaTheme="minorEastAsia"/>
+          <w:lang w:val="hr-HR"/>
+        </w:rPr>
+        <w:t>) vidimo da jedna ima snagu od 2 W. Ukupna snaga svih 96 je onda 19,2 W. Uz pretpostavku da svu energiju baterije potrošimo na LED-ice dobivamo vrijeme svijetljenja od 13,8 sati.</w:t>
       </w:r>
       <w:bookmarkStart w:id="0" w:name="_GoBack"/>
       <w:bookmarkEnd w:id="0"/>
@@ -3295,6 +3312,7 @@
     <w:lsdException w:name="HTML Sample" w:semiHidden="1" w:unhideWhenUsed="1"/>
     <w:lsdException w:name="HTML Typewriter" w:semiHidden="1" w:unhideWhenUsed="1"/>
     <w:lsdException w:name="HTML Variable" w:semiHidden="1" w:unhideWhenUsed="1"/>
+    <w:lsdException w:name="Normal Table" w:semiHidden="1" w:unhideWhenUsed="1"/>
     <w:lsdException w:name="annotation subject" w:semiHidden="1" w:unhideWhenUsed="1"/>
     <w:lsdException w:name="No List" w:semiHidden="1" w:unhideWhenUsed="1"/>
     <w:lsdException w:name="Outline List 1" w:semiHidden="1" w:unhideWhenUsed="1"/>
@@ -3337,8 +3355,11 @@
     <w:lsdException w:name="Table Contemporary" w:semiHidden="1" w:unhideWhenUsed="1"/>
     <w:lsdException w:name="Table Elegant" w:semiHidden="1" w:unhideWhenUsed="1"/>
     <w:lsdException w:name="Table Professional" w:semiHidden="1" w:unhideWhenUsed="1"/>
+    <w:lsdException w:name="Table Subtle 1" w:semiHidden="1" w:unhideWhenUsed="1"/>
     <w:lsdException w:name="Table Subtle 2" w:semiHidden="1" w:unhideWhenUsed="1"/>
     <w:lsdException w:name="Table Web 1" w:semiHidden="1" w:unhideWhenUsed="1"/>
+    <w:lsdException w:name="Table Web 2" w:semiHidden="1" w:unhideWhenUsed="1"/>
+    <w:lsdException w:name="Table Web 3" w:semiHidden="1" w:unhideWhenUsed="1"/>
     <w:lsdException w:name="Balloon Text" w:semiHidden="1" w:unhideWhenUsed="1"/>
     <w:lsdException w:name="Table Grid" w:uiPriority="39"/>
     <w:lsdException w:name="Table Theme" w:semiHidden="1" w:unhideWhenUsed="1"/>
@@ -4571,6 +4592,18 @@
       <w:spacing w:after="120"/>
       <w:ind w:left="1757"/>
     </w:pPr>
+  </w:style>
+  <w:style w:type="character" w:styleId="UnresolvedMention">
+    <w:name w:val="Unresolved Mention"/>
+    <w:basedOn w:val="DefaultParagraphFont"/>
+    <w:uiPriority w:val="99"/>
+    <w:semiHidden/>
+    <w:unhideWhenUsed/>
+    <w:rsid w:val="000E79AB"/>
+    <w:rPr>
+      <w:color w:val="605E5C"/>
+      <w:shd w:val="clear" w:color="auto" w:fill="E1DFDD"/>
+    </w:rPr>
   </w:style>
 </w:styles>
 </file>
@@ -4857,139 +4890,12 @@
 </file>
 
 <file path=customXml/item1.xml><?xml version="1.0" encoding="utf-8"?>
-<p:properties xmlns:p="http://schemas.microsoft.com/office/2006/metadata/properties" xmlns:xsi="http://www.w3.org/2001/XMLSchema-instance" xmlns:pc="http://schemas.microsoft.com/office/infopath/2007/PartnerControls">
-  <documentManagement>
-    <LocLastLocAttemptVersionTypeLookup xmlns="4873beb7-5857-4685-be1f-d57550cc96cc" xsi:nil="true"/>
-    <MarketSpecific xmlns="4873beb7-5857-4685-be1f-d57550cc96cc">false</MarketSpecific>
-    <ApprovalStatus xmlns="4873beb7-5857-4685-be1f-d57550cc96cc">InProgress</ApprovalStatus>
-    <LocComments xmlns="4873beb7-5857-4685-be1f-d57550cc96cc" xsi:nil="true"/>
-    <DirectSourceMarket xmlns="4873beb7-5857-4685-be1f-d57550cc96cc" xsi:nil="true"/>
-    <LocPublishedLinkedAssetsLookup xmlns="4873beb7-5857-4685-be1f-d57550cc96cc" xsi:nil="true"/>
-    <ThumbnailAssetId xmlns="4873beb7-5857-4685-be1f-d57550cc96cc" xsi:nil="true"/>
-    <PrimaryImageGen xmlns="4873beb7-5857-4685-be1f-d57550cc96cc">true</PrimaryImageGen>
-    <LegacyData xmlns="4873beb7-5857-4685-be1f-d57550cc96cc" xsi:nil="true"/>
-    <LocNewPublishedVersionLookup xmlns="4873beb7-5857-4685-be1f-d57550cc96cc" xsi:nil="true"/>
-    <NumericId xmlns="4873beb7-5857-4685-be1f-d57550cc96cc">102787001</NumericId>
-    <TPFriendlyName xmlns="4873beb7-5857-4685-be1f-d57550cc96cc" xsi:nil="true"/>
-    <LocOverallPublishStatusLookup xmlns="4873beb7-5857-4685-be1f-d57550cc96cc" xsi:nil="true"/>
-    <LocRecommendedHandoff xmlns="4873beb7-5857-4685-be1f-d57550cc96cc" xsi:nil="true"/>
-    <BlockPublish xmlns="4873beb7-5857-4685-be1f-d57550cc96cc">false</BlockPublish>
-    <BusinessGroup xmlns="4873beb7-5857-4685-be1f-d57550cc96cc" xsi:nil="true"/>
-    <OpenTemplate xmlns="4873beb7-5857-4685-be1f-d57550cc96cc">true</OpenTemplate>
-    <SourceTitle xmlns="4873beb7-5857-4685-be1f-d57550cc96cc" xsi:nil="true"/>
-    <LocOverallLocStatusLookup xmlns="4873beb7-5857-4685-be1f-d57550cc96cc" xsi:nil="true"/>
-    <APEditor xmlns="4873beb7-5857-4685-be1f-d57550cc96cc">
-      <UserInfo>
-        <DisplayName/>
-        <AccountId xsi:nil="true"/>
-        <AccountType/>
-      </UserInfo>
-    </APEditor>
-    <UALocComments xmlns="4873beb7-5857-4685-be1f-d57550cc96cc" xsi:nil="true"/>
-    <IntlLangReviewDate xmlns="4873beb7-5857-4685-be1f-d57550cc96cc" xsi:nil="true"/>
-    <PublishStatusLookup xmlns="4873beb7-5857-4685-be1f-d57550cc96cc">
-      <Value>1343188</Value>
-    </PublishStatusLookup>
-    <ParentAssetId xmlns="4873beb7-5857-4685-be1f-d57550cc96cc" xsi:nil="true"/>
-    <FeatureTagsTaxHTField0 xmlns="4873beb7-5857-4685-be1f-d57550cc96cc">
-      <Terms xmlns="http://schemas.microsoft.com/office/infopath/2007/PartnerControls"/>
-    </FeatureTagsTaxHTField0>
-    <MachineTranslated xmlns="4873beb7-5857-4685-be1f-d57550cc96cc">false</MachineTranslated>
-    <Providers xmlns="4873beb7-5857-4685-be1f-d57550cc96cc" xsi:nil="true"/>
-    <OriginalSourceMarket xmlns="4873beb7-5857-4685-be1f-d57550cc96cc" xsi:nil="true"/>
-    <APDescription xmlns="4873beb7-5857-4685-be1f-d57550cc96cc" xsi:nil="true"/>
-    <ContentItem xmlns="4873beb7-5857-4685-be1f-d57550cc96cc" xsi:nil="true"/>
-    <ClipArtFilename xmlns="4873beb7-5857-4685-be1f-d57550cc96cc" xsi:nil="true"/>
-    <TPInstallLocation xmlns="4873beb7-5857-4685-be1f-d57550cc96cc" xsi:nil="true"/>
-    <TimesCloned xmlns="4873beb7-5857-4685-be1f-d57550cc96cc" xsi:nil="true"/>
-    <PublishTargets xmlns="4873beb7-5857-4685-be1f-d57550cc96cc">OfficeOnlineVNext</PublishTargets>
-    <AcquiredFrom xmlns="4873beb7-5857-4685-be1f-d57550cc96cc">Internal MS</AcquiredFrom>
-    <AssetStart xmlns="4873beb7-5857-4685-be1f-d57550cc96cc">2011-11-23T17:29:00+00:00</AssetStart>
-    <FriendlyTitle xmlns="4873beb7-5857-4685-be1f-d57550cc96cc" xsi:nil="true"/>
-    <Provider xmlns="4873beb7-5857-4685-be1f-d57550cc96cc" xsi:nil="true"/>
-    <LastHandOff xmlns="4873beb7-5857-4685-be1f-d57550cc96cc" xsi:nil="true"/>
-    <TPClientViewer xmlns="4873beb7-5857-4685-be1f-d57550cc96cc" xsi:nil="true"/>
-    <TemplateStatus xmlns="4873beb7-5857-4685-be1f-d57550cc96cc">Complete</TemplateStatus>
-    <Downloads xmlns="4873beb7-5857-4685-be1f-d57550cc96cc">0</Downloads>
-    <OOCacheId xmlns="4873beb7-5857-4685-be1f-d57550cc96cc" xsi:nil="true"/>
-    <IsDeleted xmlns="4873beb7-5857-4685-be1f-d57550cc96cc">false</IsDeleted>
-    <LocPublishedDependentAssetsLookup xmlns="4873beb7-5857-4685-be1f-d57550cc96cc" xsi:nil="true"/>
-    <AssetExpire xmlns="4873beb7-5857-4685-be1f-d57550cc96cc">2029-05-12T07:00:00+00:00</AssetExpire>
-    <CSXSubmissionMarket xmlns="4873beb7-5857-4685-be1f-d57550cc96cc" xsi:nil="true"/>
-    <DSATActionTaken xmlns="4873beb7-5857-4685-be1f-d57550cc96cc" xsi:nil="true"/>
-    <SubmitterId xmlns="4873beb7-5857-4685-be1f-d57550cc96cc" xsi:nil="true"/>
-    <EditorialTags xmlns="4873beb7-5857-4685-be1f-d57550cc96cc" xsi:nil="true"/>
-    <TPExecutable xmlns="4873beb7-5857-4685-be1f-d57550cc96cc" xsi:nil="true"/>
-    <CSXSubmissionDate xmlns="4873beb7-5857-4685-be1f-d57550cc96cc" xsi:nil="true"/>
-    <CSXUpdate xmlns="4873beb7-5857-4685-be1f-d57550cc96cc">false</CSXUpdate>
-    <AssetType xmlns="4873beb7-5857-4685-be1f-d57550cc96cc">TP</AssetType>
-    <ApprovalLog xmlns="4873beb7-5857-4685-be1f-d57550cc96cc" xsi:nil="true"/>
-    <BugNumber xmlns="4873beb7-5857-4685-be1f-d57550cc96cc" xsi:nil="true"/>
-    <OriginAsset xmlns="4873beb7-5857-4685-be1f-d57550cc96cc" xsi:nil="true"/>
-    <TPComponent xmlns="4873beb7-5857-4685-be1f-d57550cc96cc" xsi:nil="true"/>
-    <Milestone xmlns="4873beb7-5857-4685-be1f-d57550cc96cc" xsi:nil="true"/>
-    <RecommendationsModifier xmlns="4873beb7-5857-4685-be1f-d57550cc96cc" xsi:nil="true"/>
-    <AssetId xmlns="4873beb7-5857-4685-be1f-d57550cc96cc">TP102787001</AssetId>
-    <PolicheckWords xmlns="4873beb7-5857-4685-be1f-d57550cc96cc" xsi:nil="true"/>
-    <TPLaunchHelpLink xmlns="4873beb7-5857-4685-be1f-d57550cc96cc" xsi:nil="true"/>
-    <IntlLocPriority xmlns="4873beb7-5857-4685-be1f-d57550cc96cc" xsi:nil="true"/>
-    <TPApplication xmlns="4873beb7-5857-4685-be1f-d57550cc96cc" xsi:nil="true"/>
-    <IntlLangReviewer xmlns="4873beb7-5857-4685-be1f-d57550cc96cc" xsi:nil="true"/>
-    <HandoffToMSDN xmlns="4873beb7-5857-4685-be1f-d57550cc96cc" xsi:nil="true"/>
-    <PlannedPubDate xmlns="4873beb7-5857-4685-be1f-d57550cc96cc" xsi:nil="true"/>
-    <CrawlForDependencies xmlns="4873beb7-5857-4685-be1f-d57550cc96cc">false</CrawlForDependencies>
-    <LocLastLocAttemptVersionLookup xmlns="4873beb7-5857-4685-be1f-d57550cc96cc">693888</LocLastLocAttemptVersionLookup>
-    <LocProcessedForHandoffsLookup xmlns="4873beb7-5857-4685-be1f-d57550cc96cc" xsi:nil="true"/>
-    <TrustLevel xmlns="4873beb7-5857-4685-be1f-d57550cc96cc">1 Microsoft Managed Content</TrustLevel>
-    <CampaignTagsTaxHTField0 xmlns="4873beb7-5857-4685-be1f-d57550cc96cc">
-      <Terms xmlns="http://schemas.microsoft.com/office/infopath/2007/PartnerControls"/>
-    </CampaignTagsTaxHTField0>
-    <TPNamespace xmlns="4873beb7-5857-4685-be1f-d57550cc96cc" xsi:nil="true"/>
-    <LocOverallPreviewStatusLookup xmlns="4873beb7-5857-4685-be1f-d57550cc96cc" xsi:nil="true"/>
-    <TaxCatchAll xmlns="4873beb7-5857-4685-be1f-d57550cc96cc"/>
-    <IsSearchable xmlns="4873beb7-5857-4685-be1f-d57550cc96cc">false</IsSearchable>
-    <TemplateTemplateType xmlns="4873beb7-5857-4685-be1f-d57550cc96cc">Word Document Template</TemplateTemplateType>
-    <Markets xmlns="4873beb7-5857-4685-be1f-d57550cc96cc"/>
-    <IntlLangReview xmlns="4873beb7-5857-4685-be1f-d57550cc96cc" xsi:nil="true"/>
-    <UAProjectedTotalWords xmlns="4873beb7-5857-4685-be1f-d57550cc96cc" xsi:nil="true"/>
-    <OutputCachingOn xmlns="4873beb7-5857-4685-be1f-d57550cc96cc">false</OutputCachingOn>
-    <AverageRating xmlns="4873beb7-5857-4685-be1f-d57550cc96cc" xsi:nil="true"/>
-    <LocMarketGroupTiers2 xmlns="4873beb7-5857-4685-be1f-d57550cc96cc" xsi:nil="true"/>
-    <APAuthor xmlns="4873beb7-5857-4685-be1f-d57550cc96cc">
-      <UserInfo>
-        <DisplayName>REDMOND\v-namall</DisplayName>
-        <AccountId>978</AccountId>
-        <AccountType/>
-      </UserInfo>
-    </APAuthor>
-    <TPCommandLine xmlns="4873beb7-5857-4685-be1f-d57550cc96cc" xsi:nil="true"/>
-    <LocManualTestRequired xmlns="4873beb7-5857-4685-be1f-d57550cc96cc">false</LocManualTestRequired>
-    <TPAppVersion xmlns="4873beb7-5857-4685-be1f-d57550cc96cc" xsi:nil="true"/>
-    <EditorialStatus xmlns="4873beb7-5857-4685-be1f-d57550cc96cc">Complete</EditorialStatus>
-    <LocProcessedForMarketsLookup xmlns="4873beb7-5857-4685-be1f-d57550cc96cc" xsi:nil="true"/>
-    <LastModifiedDateTime xmlns="4873beb7-5857-4685-be1f-d57550cc96cc" xsi:nil="true"/>
-    <TPLaunchHelpLinkType xmlns="4873beb7-5857-4685-be1f-d57550cc96cc">Template</TPLaunchHelpLinkType>
-    <ScenarioTagsTaxHTField0 xmlns="4873beb7-5857-4685-be1f-d57550cc96cc">
-      <Terms xmlns="http://schemas.microsoft.com/office/infopath/2007/PartnerControls"/>
-    </ScenarioTagsTaxHTField0>
-    <OriginalRelease xmlns="4873beb7-5857-4685-be1f-d57550cc96cc">14</OriginalRelease>
-    <LocalizationTagsTaxHTField0 xmlns="4873beb7-5857-4685-be1f-d57550cc96cc">
-      <Terms xmlns="http://schemas.microsoft.com/office/infopath/2007/PartnerControls"/>
-    </LocalizationTagsTaxHTField0>
-    <Manager xmlns="4873beb7-5857-4685-be1f-d57550cc96cc" xsi:nil="true"/>
-    <UALocRecommendation xmlns="4873beb7-5857-4685-be1f-d57550cc96cc">Localize</UALocRecommendation>
-    <LocOverallHandbackStatusLookup xmlns="4873beb7-5857-4685-be1f-d57550cc96cc" xsi:nil="true"/>
-    <ArtSampleDocs xmlns="4873beb7-5857-4685-be1f-d57550cc96cc" xsi:nil="true"/>
-    <UACurrentWords xmlns="4873beb7-5857-4685-be1f-d57550cc96cc" xsi:nil="true"/>
-    <ShowIn xmlns="4873beb7-5857-4685-be1f-d57550cc96cc">Show everywhere</ShowIn>
-    <CSXHash xmlns="4873beb7-5857-4685-be1f-d57550cc96cc" xsi:nil="true"/>
-    <VoteCount xmlns="4873beb7-5857-4685-be1f-d57550cc96cc" xsi:nil="true"/>
-    <InternalTagsTaxHTField0 xmlns="4873beb7-5857-4685-be1f-d57550cc96cc">
-      <Terms xmlns="http://schemas.microsoft.com/office/infopath/2007/PartnerControls"/>
-    </InternalTagsTaxHTField0>
-    <UANotes xmlns="4873beb7-5857-4685-be1f-d57550cc96cc" xsi:nil="true"/>
-  </documentManagement>
-</p:properties>
+<?mso-contentType ?>
+<FormTemplates xmlns="http://schemas.microsoft.com/sharepoint/v3/contenttype/forms">
+  <Display>DocumentLibraryForm</Display>
+  <Edit>AssetEditForm</Edit>
+  <New>DocumentLibraryForm</New>
+</FormTemplates>
 </file>
 
 <file path=customXml/item2.xml><?xml version="1.0" encoding="utf-8"?>
@@ -6033,12 +5939,139 @@
 </file>
 
 <file path=customXml/item3.xml><?xml version="1.0" encoding="utf-8"?>
-<?mso-contentType ?>
-<FormTemplates xmlns="http://schemas.microsoft.com/sharepoint/v3/contenttype/forms">
-  <Display>DocumentLibraryForm</Display>
-  <Edit>AssetEditForm</Edit>
-  <New>DocumentLibraryForm</New>
-</FormTemplates>
+<p:properties xmlns:p="http://schemas.microsoft.com/office/2006/metadata/properties" xmlns:xsi="http://www.w3.org/2001/XMLSchema-instance" xmlns:pc="http://schemas.microsoft.com/office/infopath/2007/PartnerControls">
+  <documentManagement>
+    <LocLastLocAttemptVersionTypeLookup xmlns="4873beb7-5857-4685-be1f-d57550cc96cc" xsi:nil="true"/>
+    <MarketSpecific xmlns="4873beb7-5857-4685-be1f-d57550cc96cc">false</MarketSpecific>
+    <ApprovalStatus xmlns="4873beb7-5857-4685-be1f-d57550cc96cc">InProgress</ApprovalStatus>
+    <LocComments xmlns="4873beb7-5857-4685-be1f-d57550cc96cc" xsi:nil="true"/>
+    <DirectSourceMarket xmlns="4873beb7-5857-4685-be1f-d57550cc96cc" xsi:nil="true"/>
+    <LocPublishedLinkedAssetsLookup xmlns="4873beb7-5857-4685-be1f-d57550cc96cc" xsi:nil="true"/>
+    <ThumbnailAssetId xmlns="4873beb7-5857-4685-be1f-d57550cc96cc" xsi:nil="true"/>
+    <PrimaryImageGen xmlns="4873beb7-5857-4685-be1f-d57550cc96cc">true</PrimaryImageGen>
+    <LegacyData xmlns="4873beb7-5857-4685-be1f-d57550cc96cc" xsi:nil="true"/>
+    <LocNewPublishedVersionLookup xmlns="4873beb7-5857-4685-be1f-d57550cc96cc" xsi:nil="true"/>
+    <NumericId xmlns="4873beb7-5857-4685-be1f-d57550cc96cc">102787001</NumericId>
+    <TPFriendlyName xmlns="4873beb7-5857-4685-be1f-d57550cc96cc" xsi:nil="true"/>
+    <LocOverallPublishStatusLookup xmlns="4873beb7-5857-4685-be1f-d57550cc96cc" xsi:nil="true"/>
+    <LocRecommendedHandoff xmlns="4873beb7-5857-4685-be1f-d57550cc96cc" xsi:nil="true"/>
+    <BlockPublish xmlns="4873beb7-5857-4685-be1f-d57550cc96cc">false</BlockPublish>
+    <BusinessGroup xmlns="4873beb7-5857-4685-be1f-d57550cc96cc" xsi:nil="true"/>
+    <OpenTemplate xmlns="4873beb7-5857-4685-be1f-d57550cc96cc">true</OpenTemplate>
+    <SourceTitle xmlns="4873beb7-5857-4685-be1f-d57550cc96cc" xsi:nil="true"/>
+    <LocOverallLocStatusLookup xmlns="4873beb7-5857-4685-be1f-d57550cc96cc" xsi:nil="true"/>
+    <APEditor xmlns="4873beb7-5857-4685-be1f-d57550cc96cc">
+      <UserInfo>
+        <DisplayName/>
+        <AccountId xsi:nil="true"/>
+        <AccountType/>
+      </UserInfo>
+    </APEditor>
+    <UALocComments xmlns="4873beb7-5857-4685-be1f-d57550cc96cc" xsi:nil="true"/>
+    <IntlLangReviewDate xmlns="4873beb7-5857-4685-be1f-d57550cc96cc" xsi:nil="true"/>
+    <PublishStatusLookup xmlns="4873beb7-5857-4685-be1f-d57550cc96cc">
+      <Value>1343188</Value>
+    </PublishStatusLookup>
+    <ParentAssetId xmlns="4873beb7-5857-4685-be1f-d57550cc96cc" xsi:nil="true"/>
+    <FeatureTagsTaxHTField0 xmlns="4873beb7-5857-4685-be1f-d57550cc96cc">
+      <Terms xmlns="http://schemas.microsoft.com/office/infopath/2007/PartnerControls"/>
+    </FeatureTagsTaxHTField0>
+    <MachineTranslated xmlns="4873beb7-5857-4685-be1f-d57550cc96cc">false</MachineTranslated>
+    <Providers xmlns="4873beb7-5857-4685-be1f-d57550cc96cc" xsi:nil="true"/>
+    <OriginalSourceMarket xmlns="4873beb7-5857-4685-be1f-d57550cc96cc" xsi:nil="true"/>
+    <APDescription xmlns="4873beb7-5857-4685-be1f-d57550cc96cc" xsi:nil="true"/>
+    <ContentItem xmlns="4873beb7-5857-4685-be1f-d57550cc96cc" xsi:nil="true"/>
+    <ClipArtFilename xmlns="4873beb7-5857-4685-be1f-d57550cc96cc" xsi:nil="true"/>
+    <TPInstallLocation xmlns="4873beb7-5857-4685-be1f-d57550cc96cc" xsi:nil="true"/>
+    <TimesCloned xmlns="4873beb7-5857-4685-be1f-d57550cc96cc" xsi:nil="true"/>
+    <PublishTargets xmlns="4873beb7-5857-4685-be1f-d57550cc96cc">OfficeOnlineVNext</PublishTargets>
+    <AcquiredFrom xmlns="4873beb7-5857-4685-be1f-d57550cc96cc">Internal MS</AcquiredFrom>
+    <AssetStart xmlns="4873beb7-5857-4685-be1f-d57550cc96cc">2011-11-23T17:29:00+00:00</AssetStart>
+    <FriendlyTitle xmlns="4873beb7-5857-4685-be1f-d57550cc96cc" xsi:nil="true"/>
+    <Provider xmlns="4873beb7-5857-4685-be1f-d57550cc96cc" xsi:nil="true"/>
+    <LastHandOff xmlns="4873beb7-5857-4685-be1f-d57550cc96cc" xsi:nil="true"/>
+    <TPClientViewer xmlns="4873beb7-5857-4685-be1f-d57550cc96cc" xsi:nil="true"/>
+    <TemplateStatus xmlns="4873beb7-5857-4685-be1f-d57550cc96cc">Complete</TemplateStatus>
+    <Downloads xmlns="4873beb7-5857-4685-be1f-d57550cc96cc">0</Downloads>
+    <OOCacheId xmlns="4873beb7-5857-4685-be1f-d57550cc96cc" xsi:nil="true"/>
+    <IsDeleted xmlns="4873beb7-5857-4685-be1f-d57550cc96cc">false</IsDeleted>
+    <LocPublishedDependentAssetsLookup xmlns="4873beb7-5857-4685-be1f-d57550cc96cc" xsi:nil="true"/>
+    <AssetExpire xmlns="4873beb7-5857-4685-be1f-d57550cc96cc">2029-05-12T07:00:00+00:00</AssetExpire>
+    <CSXSubmissionMarket xmlns="4873beb7-5857-4685-be1f-d57550cc96cc" xsi:nil="true"/>
+    <DSATActionTaken xmlns="4873beb7-5857-4685-be1f-d57550cc96cc" xsi:nil="true"/>
+    <SubmitterId xmlns="4873beb7-5857-4685-be1f-d57550cc96cc" xsi:nil="true"/>
+    <EditorialTags xmlns="4873beb7-5857-4685-be1f-d57550cc96cc" xsi:nil="true"/>
+    <TPExecutable xmlns="4873beb7-5857-4685-be1f-d57550cc96cc" xsi:nil="true"/>
+    <CSXSubmissionDate xmlns="4873beb7-5857-4685-be1f-d57550cc96cc" xsi:nil="true"/>
+    <CSXUpdate xmlns="4873beb7-5857-4685-be1f-d57550cc96cc">false</CSXUpdate>
+    <AssetType xmlns="4873beb7-5857-4685-be1f-d57550cc96cc">TP</AssetType>
+    <ApprovalLog xmlns="4873beb7-5857-4685-be1f-d57550cc96cc" xsi:nil="true"/>
+    <BugNumber xmlns="4873beb7-5857-4685-be1f-d57550cc96cc" xsi:nil="true"/>
+    <OriginAsset xmlns="4873beb7-5857-4685-be1f-d57550cc96cc" xsi:nil="true"/>
+    <TPComponent xmlns="4873beb7-5857-4685-be1f-d57550cc96cc" xsi:nil="true"/>
+    <Milestone xmlns="4873beb7-5857-4685-be1f-d57550cc96cc" xsi:nil="true"/>
+    <RecommendationsModifier xmlns="4873beb7-5857-4685-be1f-d57550cc96cc" xsi:nil="true"/>
+    <AssetId xmlns="4873beb7-5857-4685-be1f-d57550cc96cc">TP102787001</AssetId>
+    <PolicheckWords xmlns="4873beb7-5857-4685-be1f-d57550cc96cc" xsi:nil="true"/>
+    <TPLaunchHelpLink xmlns="4873beb7-5857-4685-be1f-d57550cc96cc" xsi:nil="true"/>
+    <IntlLocPriority xmlns="4873beb7-5857-4685-be1f-d57550cc96cc" xsi:nil="true"/>
+    <TPApplication xmlns="4873beb7-5857-4685-be1f-d57550cc96cc" xsi:nil="true"/>
+    <IntlLangReviewer xmlns="4873beb7-5857-4685-be1f-d57550cc96cc" xsi:nil="true"/>
+    <HandoffToMSDN xmlns="4873beb7-5857-4685-be1f-d57550cc96cc" xsi:nil="true"/>
+    <PlannedPubDate xmlns="4873beb7-5857-4685-be1f-d57550cc96cc" xsi:nil="true"/>
+    <CrawlForDependencies xmlns="4873beb7-5857-4685-be1f-d57550cc96cc">false</CrawlForDependencies>
+    <LocLastLocAttemptVersionLookup xmlns="4873beb7-5857-4685-be1f-d57550cc96cc">693888</LocLastLocAttemptVersionLookup>
+    <LocProcessedForHandoffsLookup xmlns="4873beb7-5857-4685-be1f-d57550cc96cc" xsi:nil="true"/>
+    <TrustLevel xmlns="4873beb7-5857-4685-be1f-d57550cc96cc">1 Microsoft Managed Content</TrustLevel>
+    <CampaignTagsTaxHTField0 xmlns="4873beb7-5857-4685-be1f-d57550cc96cc">
+      <Terms xmlns="http://schemas.microsoft.com/office/infopath/2007/PartnerControls"/>
+    </CampaignTagsTaxHTField0>
+    <TPNamespace xmlns="4873beb7-5857-4685-be1f-d57550cc96cc" xsi:nil="true"/>
+    <LocOverallPreviewStatusLookup xmlns="4873beb7-5857-4685-be1f-d57550cc96cc" xsi:nil="true"/>
+    <TaxCatchAll xmlns="4873beb7-5857-4685-be1f-d57550cc96cc"/>
+    <IsSearchable xmlns="4873beb7-5857-4685-be1f-d57550cc96cc">false</IsSearchable>
+    <TemplateTemplateType xmlns="4873beb7-5857-4685-be1f-d57550cc96cc">Word Document Template</TemplateTemplateType>
+    <Markets xmlns="4873beb7-5857-4685-be1f-d57550cc96cc"/>
+    <IntlLangReview xmlns="4873beb7-5857-4685-be1f-d57550cc96cc" xsi:nil="true"/>
+    <UAProjectedTotalWords xmlns="4873beb7-5857-4685-be1f-d57550cc96cc" xsi:nil="true"/>
+    <OutputCachingOn xmlns="4873beb7-5857-4685-be1f-d57550cc96cc">false</OutputCachingOn>
+    <AverageRating xmlns="4873beb7-5857-4685-be1f-d57550cc96cc" xsi:nil="true"/>
+    <LocMarketGroupTiers2 xmlns="4873beb7-5857-4685-be1f-d57550cc96cc" xsi:nil="true"/>
+    <APAuthor xmlns="4873beb7-5857-4685-be1f-d57550cc96cc">
+      <UserInfo>
+        <DisplayName>REDMOND\v-namall</DisplayName>
+        <AccountId>978</AccountId>
+        <AccountType/>
+      </UserInfo>
+    </APAuthor>
+    <TPCommandLine xmlns="4873beb7-5857-4685-be1f-d57550cc96cc" xsi:nil="true"/>
+    <LocManualTestRequired xmlns="4873beb7-5857-4685-be1f-d57550cc96cc">false</LocManualTestRequired>
+    <TPAppVersion xmlns="4873beb7-5857-4685-be1f-d57550cc96cc" xsi:nil="true"/>
+    <EditorialStatus xmlns="4873beb7-5857-4685-be1f-d57550cc96cc">Complete</EditorialStatus>
+    <LocProcessedForMarketsLookup xmlns="4873beb7-5857-4685-be1f-d57550cc96cc" xsi:nil="true"/>
+    <LastModifiedDateTime xmlns="4873beb7-5857-4685-be1f-d57550cc96cc" xsi:nil="true"/>
+    <TPLaunchHelpLinkType xmlns="4873beb7-5857-4685-be1f-d57550cc96cc">Template</TPLaunchHelpLinkType>
+    <ScenarioTagsTaxHTField0 xmlns="4873beb7-5857-4685-be1f-d57550cc96cc">
+      <Terms xmlns="http://schemas.microsoft.com/office/infopath/2007/PartnerControls"/>
+    </ScenarioTagsTaxHTField0>
+    <OriginalRelease xmlns="4873beb7-5857-4685-be1f-d57550cc96cc">14</OriginalRelease>
+    <LocalizationTagsTaxHTField0 xmlns="4873beb7-5857-4685-be1f-d57550cc96cc">
+      <Terms xmlns="http://schemas.microsoft.com/office/infopath/2007/PartnerControls"/>
+    </LocalizationTagsTaxHTField0>
+    <Manager xmlns="4873beb7-5857-4685-be1f-d57550cc96cc" xsi:nil="true"/>
+    <UALocRecommendation xmlns="4873beb7-5857-4685-be1f-d57550cc96cc">Localize</UALocRecommendation>
+    <LocOverallHandbackStatusLookup xmlns="4873beb7-5857-4685-be1f-d57550cc96cc" xsi:nil="true"/>
+    <ArtSampleDocs xmlns="4873beb7-5857-4685-be1f-d57550cc96cc" xsi:nil="true"/>
+    <UACurrentWords xmlns="4873beb7-5857-4685-be1f-d57550cc96cc" xsi:nil="true"/>
+    <ShowIn xmlns="4873beb7-5857-4685-be1f-d57550cc96cc">Show everywhere</ShowIn>
+    <CSXHash xmlns="4873beb7-5857-4685-be1f-d57550cc96cc" xsi:nil="true"/>
+    <VoteCount xmlns="4873beb7-5857-4685-be1f-d57550cc96cc" xsi:nil="true"/>
+    <InternalTagsTaxHTField0 xmlns="4873beb7-5857-4685-be1f-d57550cc96cc">
+      <Terms xmlns="http://schemas.microsoft.com/office/infopath/2007/PartnerControls"/>
+    </InternalTagsTaxHTField0>
+    <UANotes xmlns="4873beb7-5857-4685-be1f-d57550cc96cc" xsi:nil="true"/>
+  </documentManagement>
+</p:properties>
 </file>
 
 <file path=customXml/item4.xml><?xml version="1.0" encoding="utf-8"?>
@@ -6046,11 +6079,9 @@
 </file>
 
 <file path=customXml/itemProps1.xml><?xml version="1.0" encoding="utf-8"?>
-<ds:datastoreItem xmlns:ds="http://schemas.openxmlformats.org/officeDocument/2006/customXml" ds:itemID="{7FBDB1CC-CEFB-4E46-8174-1F0AA0D30B24}">
+<ds:datastoreItem xmlns:ds="http://schemas.openxmlformats.org/officeDocument/2006/customXml" ds:itemID="{C01C3C56-10DB-49F7-B061-44D8728D078A}">
   <ds:schemaRefs>
-    <ds:schemaRef ds:uri="http://schemas.microsoft.com/office/2006/metadata/properties"/>
-    <ds:schemaRef ds:uri="http://schemas.microsoft.com/office/infopath/2007/PartnerControls"/>
-    <ds:schemaRef ds:uri="4873beb7-5857-4685-be1f-d57550cc96cc"/>
+    <ds:schemaRef ds:uri="http://schemas.microsoft.com/sharepoint/v3/contenttype/forms"/>
   </ds:schemaRefs>
 </ds:datastoreItem>
 </file>
@@ -6074,15 +6105,17 @@
 </file>
 
 <file path=customXml/itemProps3.xml><?xml version="1.0" encoding="utf-8"?>
-<ds:datastoreItem xmlns:ds="http://schemas.openxmlformats.org/officeDocument/2006/customXml" ds:itemID="{C01C3C56-10DB-49F7-B061-44D8728D078A}">
+<ds:datastoreItem xmlns:ds="http://schemas.openxmlformats.org/officeDocument/2006/customXml" ds:itemID="{7FBDB1CC-CEFB-4E46-8174-1F0AA0D30B24}">
   <ds:schemaRefs>
-    <ds:schemaRef ds:uri="http://schemas.microsoft.com/sharepoint/v3/contenttype/forms"/>
+    <ds:schemaRef ds:uri="http://schemas.microsoft.com/office/2006/metadata/properties"/>
+    <ds:schemaRef ds:uri="http://schemas.microsoft.com/office/infopath/2007/PartnerControls"/>
+    <ds:schemaRef ds:uri="4873beb7-5857-4685-be1f-d57550cc96cc"/>
   </ds:schemaRefs>
 </ds:datastoreItem>
 </file>
 
 <file path=customXml/itemProps4.xml><?xml version="1.0" encoding="utf-8"?>
-<ds:datastoreItem xmlns:ds="http://schemas.openxmlformats.org/officeDocument/2006/customXml" ds:itemID="{F640EC25-5EEA-473D-BC6F-3A1EEC843DB1}">
+<ds:datastoreItem xmlns:ds="http://schemas.openxmlformats.org/officeDocument/2006/customXml" ds:itemID="{0AFADA2A-B2AF-4676-840A-51C0A6C41907}">
   <ds:schemaRefs>
     <ds:schemaRef ds:uri="http://schemas.openxmlformats.org/officeDocument/2006/bibliography"/>
   </ds:schemaRefs>

</xml_diff>